<commit_message>
lesson one hw 1 done
</commit_message>
<xml_diff>
--- a/algo2/HW1/hw1.docx
+++ b/algo2/HW1/hw1.docx
@@ -60,26 +60,1648 @@
     </w:p>
     <w:p>
       <w:pPr>
-        <w:jc w:val="right"/>
-        <w:rPr>
-          <w:rtl/>
-          <w:lang w:val="en-US"/>
-        </w:rPr>
-      </w:pPr>
-    </w:p>
-    <w:p>
-      <w:pPr>
-        <w:jc w:val="right"/>
-        <w:rPr>
-          <w:rtl/>
-          <w:lang w:val="en-US"/>
-        </w:rPr>
-      </w:pPr>
-    </w:p>
-    <w:p>
-      <w:pPr>
-        <w:rPr>
-          <w:rtl/>
+        <w:rPr>
+          <w:lang w:val="en-US"/>
+        </w:rPr>
+      </w:pPr>
+      <w:hyperlink r:id="rId4" w:history="1">
+        <w:r>
+          <w:rPr>
+            <w:rStyle w:val="Hyperlink"/>
+            <w:lang w:val="en-US"/>
+          </w:rPr>
+          <w:t>https://github.com/1shaked/year_3/blob/main/algo2/HW1/quicksort.py</w:t>
+        </w:r>
+      </w:hyperlink>
+    </w:p>
+    <w:p>
+      <w:pPr>
+        <w:rPr>
+          <w:rtl/>
+          <w:lang w:val="en-US"/>
+        </w:rPr>
+      </w:pPr>
+    </w:p>
+    <w:p>
+      <w:pPr>
+        <w:rPr>
+          <w:lang w:val="en-US"/>
+        </w:rPr>
+      </w:pPr>
+      <w:r>
+        <w:rPr>
+          <w:lang w:val="en-US"/>
+        </w:rPr>
+        <w:t>--------A--------</w:t>
+      </w:r>
+    </w:p>
+    <w:p>
+      <w:pPr>
+        <w:rPr>
+          <w:lang w:val="en-US"/>
+        </w:rPr>
+      </w:pPr>
+      <w:r>
+        <w:rPr>
+          <w:lang w:val="en-US"/>
+        </w:rPr>
+        <w:t>A: [1, 1, 1, 1, 1, 1, 1, 1, 1, 1]</w:t>
+      </w:r>
+    </w:p>
+    <w:p>
+      <w:pPr>
+        <w:rPr>
+          <w:lang w:val="en-US"/>
+        </w:rPr>
+      </w:pPr>
+      <w:r>
+        <w:rPr>
+          <w:lang w:val="en-US"/>
+        </w:rPr>
+        <w:t>left</w:t>
+      </w:r>
+      <w:proofErr w:type="gramStart"/>
+      <w:r>
+        <w:rPr>
+          <w:lang w:val="en-US"/>
+        </w:rPr>
+        <w:t>:  [</w:t>
+      </w:r>
+      <w:proofErr w:type="gramEnd"/>
+      <w:r>
+        <w:rPr>
+          <w:lang w:val="en-US"/>
+        </w:rPr>
+        <w:t>]</w:t>
+      </w:r>
+    </w:p>
+    <w:p>
+      <w:pPr>
+        <w:rPr>
+          <w:lang w:val="en-US"/>
+        </w:rPr>
+      </w:pPr>
+      <w:r>
+        <w:rPr>
+          <w:lang w:val="en-US"/>
+        </w:rPr>
+        <w:t>middle</w:t>
+      </w:r>
+      <w:proofErr w:type="gramStart"/>
+      <w:r>
+        <w:rPr>
+          <w:lang w:val="en-US"/>
+        </w:rPr>
+        <w:t>:  [</w:t>
+      </w:r>
+      <w:proofErr w:type="gramEnd"/>
+      <w:r>
+        <w:rPr>
+          <w:lang w:val="en-US"/>
+        </w:rPr>
+        <w:t>1, 1, 1, 1, 1, 1, 1, 1, 1, 1]</w:t>
+      </w:r>
+    </w:p>
+    <w:p>
+      <w:pPr>
+        <w:rPr>
+          <w:lang w:val="en-US"/>
+        </w:rPr>
+      </w:pPr>
+      <w:r>
+        <w:rPr>
+          <w:lang w:val="en-US"/>
+        </w:rPr>
+        <w:t>right</w:t>
+      </w:r>
+      <w:proofErr w:type="gramStart"/>
+      <w:r>
+        <w:rPr>
+          <w:lang w:val="en-US"/>
+        </w:rPr>
+        <w:t>:  [</w:t>
+      </w:r>
+      <w:proofErr w:type="gramEnd"/>
+      <w:r>
+        <w:rPr>
+          <w:lang w:val="en-US"/>
+        </w:rPr>
+        <w:t>]</w:t>
+      </w:r>
+    </w:p>
+    <w:p>
+      <w:pPr>
+        <w:rPr>
+          <w:lang w:val="en-US"/>
+        </w:rPr>
+      </w:pPr>
+      <w:r>
+        <w:rPr>
+          <w:lang w:val="en-US"/>
+        </w:rPr>
+        <w:t>[1, 1, 1, 1, 1, 1, 1, 1, 1, 1]</w:t>
+      </w:r>
+    </w:p>
+    <w:p>
+      <w:pPr>
+        <w:rPr>
+          <w:lang w:val="en-US"/>
+        </w:rPr>
+      </w:pPr>
+      <w:r>
+        <w:rPr>
+          <w:lang w:val="en-US"/>
+        </w:rPr>
+        <w:t>-----------------</w:t>
+      </w:r>
+    </w:p>
+    <w:p>
+      <w:pPr>
+        <w:rPr>
+          <w:lang w:val="en-US"/>
+        </w:rPr>
+      </w:pPr>
+      <w:r>
+        <w:rPr>
+          <w:lang w:val="en-US"/>
+        </w:rPr>
+        <w:t>--------B--------</w:t>
+      </w:r>
+    </w:p>
+    <w:p>
+      <w:pPr>
+        <w:rPr>
+          <w:lang w:val="en-US"/>
+        </w:rPr>
+      </w:pPr>
+      <w:r>
+        <w:rPr>
+          <w:lang w:val="en-US"/>
+        </w:rPr>
+        <w:t>B: [0, 1, 2, 3, 4, 5, 6, 7, 8, 9]</w:t>
+      </w:r>
+    </w:p>
+    <w:p>
+      <w:pPr>
+        <w:rPr>
+          <w:lang w:val="en-US"/>
+        </w:rPr>
+      </w:pPr>
+      <w:r>
+        <w:rPr>
+          <w:lang w:val="en-US"/>
+        </w:rPr>
+        <w:t>left</w:t>
+      </w:r>
+      <w:proofErr w:type="gramStart"/>
+      <w:r>
+        <w:rPr>
+          <w:lang w:val="en-US"/>
+        </w:rPr>
+        <w:t>:  [</w:t>
+      </w:r>
+      <w:proofErr w:type="gramEnd"/>
+      <w:r>
+        <w:rPr>
+          <w:lang w:val="en-US"/>
+        </w:rPr>
+        <w:t>0, 1, 2, 3, 4]</w:t>
+      </w:r>
+    </w:p>
+    <w:p>
+      <w:pPr>
+        <w:rPr>
+          <w:lang w:val="en-US"/>
+        </w:rPr>
+      </w:pPr>
+      <w:r>
+        <w:rPr>
+          <w:lang w:val="en-US"/>
+        </w:rPr>
+        <w:t>middle</w:t>
+      </w:r>
+      <w:proofErr w:type="gramStart"/>
+      <w:r>
+        <w:rPr>
+          <w:lang w:val="en-US"/>
+        </w:rPr>
+        <w:t>:  [</w:t>
+      </w:r>
+      <w:proofErr w:type="gramEnd"/>
+      <w:r>
+        <w:rPr>
+          <w:lang w:val="en-US"/>
+        </w:rPr>
+        <w:t>5]</w:t>
+      </w:r>
+    </w:p>
+    <w:p>
+      <w:pPr>
+        <w:rPr>
+          <w:lang w:val="en-US"/>
+        </w:rPr>
+      </w:pPr>
+      <w:r>
+        <w:rPr>
+          <w:lang w:val="en-US"/>
+        </w:rPr>
+        <w:t>right</w:t>
+      </w:r>
+      <w:proofErr w:type="gramStart"/>
+      <w:r>
+        <w:rPr>
+          <w:lang w:val="en-US"/>
+        </w:rPr>
+        <w:t>:  [</w:t>
+      </w:r>
+      <w:proofErr w:type="gramEnd"/>
+      <w:r>
+        <w:rPr>
+          <w:lang w:val="en-US"/>
+        </w:rPr>
+        <w:t>6, 7, 8, 9]</w:t>
+      </w:r>
+    </w:p>
+    <w:p>
+      <w:pPr>
+        <w:rPr>
+          <w:lang w:val="en-US"/>
+        </w:rPr>
+      </w:pPr>
+      <w:r>
+        <w:rPr>
+          <w:lang w:val="en-US"/>
+        </w:rPr>
+        <w:t>left</w:t>
+      </w:r>
+      <w:proofErr w:type="gramStart"/>
+      <w:r>
+        <w:rPr>
+          <w:lang w:val="en-US"/>
+        </w:rPr>
+        <w:t>:  [</w:t>
+      </w:r>
+      <w:proofErr w:type="gramEnd"/>
+      <w:r>
+        <w:rPr>
+          <w:lang w:val="en-US"/>
+        </w:rPr>
+        <w:t>0, 1]</w:t>
+      </w:r>
+    </w:p>
+    <w:p>
+      <w:pPr>
+        <w:rPr>
+          <w:lang w:val="en-US"/>
+        </w:rPr>
+      </w:pPr>
+      <w:r>
+        <w:rPr>
+          <w:lang w:val="en-US"/>
+        </w:rPr>
+        <w:t>middle</w:t>
+      </w:r>
+      <w:proofErr w:type="gramStart"/>
+      <w:r>
+        <w:rPr>
+          <w:lang w:val="en-US"/>
+        </w:rPr>
+        <w:t>:  [</w:t>
+      </w:r>
+      <w:proofErr w:type="gramEnd"/>
+      <w:r>
+        <w:rPr>
+          <w:lang w:val="en-US"/>
+        </w:rPr>
+        <w:t>2]</w:t>
+      </w:r>
+    </w:p>
+    <w:p>
+      <w:pPr>
+        <w:rPr>
+          <w:lang w:val="en-US"/>
+        </w:rPr>
+      </w:pPr>
+      <w:r>
+        <w:rPr>
+          <w:lang w:val="en-US"/>
+        </w:rPr>
+        <w:t>right</w:t>
+      </w:r>
+      <w:proofErr w:type="gramStart"/>
+      <w:r>
+        <w:rPr>
+          <w:lang w:val="en-US"/>
+        </w:rPr>
+        <w:t>:  [</w:t>
+      </w:r>
+      <w:proofErr w:type="gramEnd"/>
+      <w:r>
+        <w:rPr>
+          <w:lang w:val="en-US"/>
+        </w:rPr>
+        <w:t>3, 4]</w:t>
+      </w:r>
+    </w:p>
+    <w:p>
+      <w:pPr>
+        <w:rPr>
+          <w:lang w:val="en-US"/>
+        </w:rPr>
+      </w:pPr>
+      <w:r>
+        <w:rPr>
+          <w:lang w:val="en-US"/>
+        </w:rPr>
+        <w:t>left</w:t>
+      </w:r>
+      <w:proofErr w:type="gramStart"/>
+      <w:r>
+        <w:rPr>
+          <w:lang w:val="en-US"/>
+        </w:rPr>
+        <w:t>:  [</w:t>
+      </w:r>
+      <w:proofErr w:type="gramEnd"/>
+      <w:r>
+        <w:rPr>
+          <w:lang w:val="en-US"/>
+        </w:rPr>
+        <w:t>0]</w:t>
+      </w:r>
+    </w:p>
+    <w:p>
+      <w:pPr>
+        <w:rPr>
+          <w:lang w:val="en-US"/>
+        </w:rPr>
+      </w:pPr>
+      <w:r>
+        <w:rPr>
+          <w:lang w:val="en-US"/>
+        </w:rPr>
+        <w:t>middle</w:t>
+      </w:r>
+      <w:proofErr w:type="gramStart"/>
+      <w:r>
+        <w:rPr>
+          <w:lang w:val="en-US"/>
+        </w:rPr>
+        <w:t>:  [</w:t>
+      </w:r>
+      <w:proofErr w:type="gramEnd"/>
+      <w:r>
+        <w:rPr>
+          <w:lang w:val="en-US"/>
+        </w:rPr>
+        <w:t>1]</w:t>
+      </w:r>
+    </w:p>
+    <w:p>
+      <w:pPr>
+        <w:rPr>
+          <w:lang w:val="en-US"/>
+        </w:rPr>
+      </w:pPr>
+      <w:r>
+        <w:rPr>
+          <w:lang w:val="en-US"/>
+        </w:rPr>
+        <w:t>right</w:t>
+      </w:r>
+      <w:proofErr w:type="gramStart"/>
+      <w:r>
+        <w:rPr>
+          <w:lang w:val="en-US"/>
+        </w:rPr>
+        <w:t>:  [</w:t>
+      </w:r>
+      <w:proofErr w:type="gramEnd"/>
+      <w:r>
+        <w:rPr>
+          <w:lang w:val="en-US"/>
+        </w:rPr>
+        <w:t>]</w:t>
+      </w:r>
+    </w:p>
+    <w:p>
+      <w:pPr>
+        <w:rPr>
+          <w:lang w:val="en-US"/>
+        </w:rPr>
+      </w:pPr>
+      <w:r>
+        <w:rPr>
+          <w:lang w:val="en-US"/>
+        </w:rPr>
+        <w:t>left</w:t>
+      </w:r>
+      <w:proofErr w:type="gramStart"/>
+      <w:r>
+        <w:rPr>
+          <w:lang w:val="en-US"/>
+        </w:rPr>
+        <w:t>:  [</w:t>
+      </w:r>
+      <w:proofErr w:type="gramEnd"/>
+      <w:r>
+        <w:rPr>
+          <w:lang w:val="en-US"/>
+        </w:rPr>
+        <w:t>3]</w:t>
+      </w:r>
+    </w:p>
+    <w:p>
+      <w:pPr>
+        <w:rPr>
+          <w:lang w:val="en-US"/>
+        </w:rPr>
+      </w:pPr>
+      <w:r>
+        <w:rPr>
+          <w:lang w:val="en-US"/>
+        </w:rPr>
+        <w:t>middle</w:t>
+      </w:r>
+      <w:proofErr w:type="gramStart"/>
+      <w:r>
+        <w:rPr>
+          <w:lang w:val="en-US"/>
+        </w:rPr>
+        <w:t>:  [</w:t>
+      </w:r>
+      <w:proofErr w:type="gramEnd"/>
+      <w:r>
+        <w:rPr>
+          <w:lang w:val="en-US"/>
+        </w:rPr>
+        <w:t>4]</w:t>
+      </w:r>
+    </w:p>
+    <w:p>
+      <w:pPr>
+        <w:rPr>
+          <w:lang w:val="en-US"/>
+        </w:rPr>
+      </w:pPr>
+      <w:r>
+        <w:rPr>
+          <w:lang w:val="en-US"/>
+        </w:rPr>
+        <w:t>right</w:t>
+      </w:r>
+      <w:proofErr w:type="gramStart"/>
+      <w:r>
+        <w:rPr>
+          <w:lang w:val="en-US"/>
+        </w:rPr>
+        <w:t>:  [</w:t>
+      </w:r>
+      <w:proofErr w:type="gramEnd"/>
+      <w:r>
+        <w:rPr>
+          <w:lang w:val="en-US"/>
+        </w:rPr>
+        <w:t>]</w:t>
+      </w:r>
+    </w:p>
+    <w:p>
+      <w:pPr>
+        <w:rPr>
+          <w:lang w:val="en-US"/>
+        </w:rPr>
+      </w:pPr>
+      <w:r>
+        <w:rPr>
+          <w:lang w:val="en-US"/>
+        </w:rPr>
+        <w:t>left</w:t>
+      </w:r>
+      <w:proofErr w:type="gramStart"/>
+      <w:r>
+        <w:rPr>
+          <w:lang w:val="en-US"/>
+        </w:rPr>
+        <w:t>:  [</w:t>
+      </w:r>
+      <w:proofErr w:type="gramEnd"/>
+      <w:r>
+        <w:rPr>
+          <w:lang w:val="en-US"/>
+        </w:rPr>
+        <w:t>6, 7]</w:t>
+      </w:r>
+    </w:p>
+    <w:p>
+      <w:pPr>
+        <w:rPr>
+          <w:lang w:val="en-US"/>
+        </w:rPr>
+      </w:pPr>
+      <w:r>
+        <w:rPr>
+          <w:lang w:val="en-US"/>
+        </w:rPr>
+        <w:lastRenderedPageBreak/>
+        <w:t>middle</w:t>
+      </w:r>
+      <w:proofErr w:type="gramStart"/>
+      <w:r>
+        <w:rPr>
+          <w:lang w:val="en-US"/>
+        </w:rPr>
+        <w:t>:  [</w:t>
+      </w:r>
+      <w:proofErr w:type="gramEnd"/>
+      <w:r>
+        <w:rPr>
+          <w:lang w:val="en-US"/>
+        </w:rPr>
+        <w:t>8]</w:t>
+      </w:r>
+    </w:p>
+    <w:p>
+      <w:pPr>
+        <w:rPr>
+          <w:lang w:val="en-US"/>
+        </w:rPr>
+      </w:pPr>
+      <w:r>
+        <w:rPr>
+          <w:lang w:val="en-US"/>
+        </w:rPr>
+        <w:t>right</w:t>
+      </w:r>
+      <w:proofErr w:type="gramStart"/>
+      <w:r>
+        <w:rPr>
+          <w:lang w:val="en-US"/>
+        </w:rPr>
+        <w:t>:  [</w:t>
+      </w:r>
+      <w:proofErr w:type="gramEnd"/>
+      <w:r>
+        <w:rPr>
+          <w:lang w:val="en-US"/>
+        </w:rPr>
+        <w:t>9]</w:t>
+      </w:r>
+    </w:p>
+    <w:p>
+      <w:pPr>
+        <w:rPr>
+          <w:lang w:val="en-US"/>
+        </w:rPr>
+      </w:pPr>
+      <w:r>
+        <w:rPr>
+          <w:lang w:val="en-US"/>
+        </w:rPr>
+        <w:t>left</w:t>
+      </w:r>
+      <w:proofErr w:type="gramStart"/>
+      <w:r>
+        <w:rPr>
+          <w:lang w:val="en-US"/>
+        </w:rPr>
+        <w:t>:  [</w:t>
+      </w:r>
+      <w:proofErr w:type="gramEnd"/>
+      <w:r>
+        <w:rPr>
+          <w:lang w:val="en-US"/>
+        </w:rPr>
+        <w:t>6]</w:t>
+      </w:r>
+    </w:p>
+    <w:p>
+      <w:pPr>
+        <w:rPr>
+          <w:lang w:val="en-US"/>
+        </w:rPr>
+      </w:pPr>
+      <w:r>
+        <w:rPr>
+          <w:lang w:val="en-US"/>
+        </w:rPr>
+        <w:t>middle</w:t>
+      </w:r>
+      <w:proofErr w:type="gramStart"/>
+      <w:r>
+        <w:rPr>
+          <w:lang w:val="en-US"/>
+        </w:rPr>
+        <w:t>:  [</w:t>
+      </w:r>
+      <w:proofErr w:type="gramEnd"/>
+      <w:r>
+        <w:rPr>
+          <w:lang w:val="en-US"/>
+        </w:rPr>
+        <w:t>7]</w:t>
+      </w:r>
+    </w:p>
+    <w:p>
+      <w:pPr>
+        <w:rPr>
+          <w:lang w:val="en-US"/>
+        </w:rPr>
+      </w:pPr>
+      <w:r>
+        <w:rPr>
+          <w:lang w:val="en-US"/>
+        </w:rPr>
+        <w:t>right</w:t>
+      </w:r>
+      <w:proofErr w:type="gramStart"/>
+      <w:r>
+        <w:rPr>
+          <w:lang w:val="en-US"/>
+        </w:rPr>
+        <w:t>:  [</w:t>
+      </w:r>
+      <w:proofErr w:type="gramEnd"/>
+      <w:r>
+        <w:rPr>
+          <w:lang w:val="en-US"/>
+        </w:rPr>
+        <w:t>]</w:t>
+      </w:r>
+    </w:p>
+    <w:p>
+      <w:pPr>
+        <w:rPr>
+          <w:lang w:val="en-US"/>
+        </w:rPr>
+      </w:pPr>
+      <w:r>
+        <w:rPr>
+          <w:lang w:val="en-US"/>
+        </w:rPr>
+        <w:t>[0, 1, 2, 3, 4, 5, 6, 7, 8, 9]</w:t>
+      </w:r>
+    </w:p>
+    <w:p>
+      <w:pPr>
+        <w:rPr>
+          <w:lang w:val="en-US"/>
+        </w:rPr>
+      </w:pPr>
+      <w:r>
+        <w:rPr>
+          <w:lang w:val="en-US"/>
+        </w:rPr>
+        <w:t>-----------------</w:t>
+      </w:r>
+    </w:p>
+    <w:p>
+      <w:pPr>
+        <w:rPr>
+          <w:lang w:val="en-US"/>
+        </w:rPr>
+      </w:pPr>
+      <w:r>
+        <w:rPr>
+          <w:lang w:val="en-US"/>
+        </w:rPr>
+        <w:t>--------C--------</w:t>
+      </w:r>
+    </w:p>
+    <w:p>
+      <w:pPr>
+        <w:rPr>
+          <w:lang w:val="en-US"/>
+        </w:rPr>
+      </w:pPr>
+      <w:r>
+        <w:rPr>
+          <w:lang w:val="en-US"/>
+        </w:rPr>
+        <w:t>C: [1, 0, 2, 1, 0, 2, 1, 0, 2, 1]</w:t>
+      </w:r>
+    </w:p>
+    <w:p>
+      <w:pPr>
+        <w:rPr>
+          <w:lang w:val="en-US"/>
+        </w:rPr>
+      </w:pPr>
+      <w:r>
+        <w:rPr>
+          <w:lang w:val="en-US"/>
+        </w:rPr>
+        <w:t>left</w:t>
+      </w:r>
+      <w:proofErr w:type="gramStart"/>
+      <w:r>
+        <w:rPr>
+          <w:lang w:val="en-US"/>
+        </w:rPr>
+        <w:t>:  [</w:t>
+      </w:r>
+      <w:proofErr w:type="gramEnd"/>
+      <w:r>
+        <w:rPr>
+          <w:lang w:val="en-US"/>
+        </w:rPr>
+        <w:t>1, 0, 1, 0, 1, 0, 1]</w:t>
+      </w:r>
+    </w:p>
+    <w:p>
+      <w:pPr>
+        <w:rPr>
+          <w:lang w:val="en-US"/>
+        </w:rPr>
+      </w:pPr>
+      <w:r>
+        <w:rPr>
+          <w:lang w:val="en-US"/>
+        </w:rPr>
+        <w:t>middle</w:t>
+      </w:r>
+      <w:proofErr w:type="gramStart"/>
+      <w:r>
+        <w:rPr>
+          <w:lang w:val="en-US"/>
+        </w:rPr>
+        <w:t>:  [</w:t>
+      </w:r>
+      <w:proofErr w:type="gramEnd"/>
+      <w:r>
+        <w:rPr>
+          <w:lang w:val="en-US"/>
+        </w:rPr>
+        <w:t>2, 2, 2]</w:t>
+      </w:r>
+    </w:p>
+    <w:p>
+      <w:pPr>
+        <w:rPr>
+          <w:lang w:val="en-US"/>
+        </w:rPr>
+      </w:pPr>
+      <w:r>
+        <w:rPr>
+          <w:lang w:val="en-US"/>
+        </w:rPr>
+        <w:t>right</w:t>
+      </w:r>
+      <w:proofErr w:type="gramStart"/>
+      <w:r>
+        <w:rPr>
+          <w:lang w:val="en-US"/>
+        </w:rPr>
+        <w:t>:  [</w:t>
+      </w:r>
+      <w:proofErr w:type="gramEnd"/>
+      <w:r>
+        <w:rPr>
+          <w:lang w:val="en-US"/>
+        </w:rPr>
+        <w:t>]</w:t>
+      </w:r>
+    </w:p>
+    <w:p>
+      <w:pPr>
+        <w:rPr>
+          <w:lang w:val="en-US"/>
+        </w:rPr>
+      </w:pPr>
+      <w:r>
+        <w:rPr>
+          <w:lang w:val="en-US"/>
+        </w:rPr>
+        <w:t>left</w:t>
+      </w:r>
+      <w:proofErr w:type="gramStart"/>
+      <w:r>
+        <w:rPr>
+          <w:lang w:val="en-US"/>
+        </w:rPr>
+        <w:t>:  [</w:t>
+      </w:r>
+      <w:proofErr w:type="gramEnd"/>
+      <w:r>
+        <w:rPr>
+          <w:lang w:val="en-US"/>
+        </w:rPr>
+        <w:t>]</w:t>
+      </w:r>
+    </w:p>
+    <w:p>
+      <w:pPr>
+        <w:rPr>
+          <w:lang w:val="en-US"/>
+        </w:rPr>
+      </w:pPr>
+      <w:r>
+        <w:rPr>
+          <w:lang w:val="en-US"/>
+        </w:rPr>
+        <w:t>middle</w:t>
+      </w:r>
+      <w:proofErr w:type="gramStart"/>
+      <w:r>
+        <w:rPr>
+          <w:lang w:val="en-US"/>
+        </w:rPr>
+        <w:t>:  [</w:t>
+      </w:r>
+      <w:proofErr w:type="gramEnd"/>
+      <w:r>
+        <w:rPr>
+          <w:lang w:val="en-US"/>
+        </w:rPr>
+        <w:t>0, 0, 0]</w:t>
+      </w:r>
+    </w:p>
+    <w:p>
+      <w:pPr>
+        <w:rPr>
+          <w:lang w:val="en-US"/>
+        </w:rPr>
+      </w:pPr>
+      <w:r>
+        <w:rPr>
+          <w:lang w:val="en-US"/>
+        </w:rPr>
+        <w:t>right</w:t>
+      </w:r>
+      <w:proofErr w:type="gramStart"/>
+      <w:r>
+        <w:rPr>
+          <w:lang w:val="en-US"/>
+        </w:rPr>
+        <w:t>:  [</w:t>
+      </w:r>
+      <w:proofErr w:type="gramEnd"/>
+      <w:r>
+        <w:rPr>
+          <w:lang w:val="en-US"/>
+        </w:rPr>
+        <w:t>1, 1, 1, 1]</w:t>
+      </w:r>
+    </w:p>
+    <w:p>
+      <w:pPr>
+        <w:rPr>
+          <w:lang w:val="en-US"/>
+        </w:rPr>
+      </w:pPr>
+      <w:r>
+        <w:rPr>
+          <w:lang w:val="en-US"/>
+        </w:rPr>
+        <w:t>left</w:t>
+      </w:r>
+      <w:proofErr w:type="gramStart"/>
+      <w:r>
+        <w:rPr>
+          <w:lang w:val="en-US"/>
+        </w:rPr>
+        <w:t>:  [</w:t>
+      </w:r>
+      <w:proofErr w:type="gramEnd"/>
+      <w:r>
+        <w:rPr>
+          <w:lang w:val="en-US"/>
+        </w:rPr>
+        <w:t>]</w:t>
+      </w:r>
+    </w:p>
+    <w:p>
+      <w:pPr>
+        <w:rPr>
+          <w:lang w:val="en-US"/>
+        </w:rPr>
+      </w:pPr>
+      <w:r>
+        <w:rPr>
+          <w:lang w:val="en-US"/>
+        </w:rPr>
+        <w:t>middle</w:t>
+      </w:r>
+      <w:proofErr w:type="gramStart"/>
+      <w:r>
+        <w:rPr>
+          <w:lang w:val="en-US"/>
+        </w:rPr>
+        <w:t>:  [</w:t>
+      </w:r>
+      <w:proofErr w:type="gramEnd"/>
+      <w:r>
+        <w:rPr>
+          <w:lang w:val="en-US"/>
+        </w:rPr>
+        <w:t>1, 1, 1, 1]</w:t>
+      </w:r>
+    </w:p>
+    <w:p>
+      <w:pPr>
+        <w:rPr>
+          <w:lang w:val="en-US"/>
+        </w:rPr>
+      </w:pPr>
+      <w:r>
+        <w:rPr>
+          <w:lang w:val="en-US"/>
+        </w:rPr>
+        <w:t>right</w:t>
+      </w:r>
+      <w:proofErr w:type="gramStart"/>
+      <w:r>
+        <w:rPr>
+          <w:lang w:val="en-US"/>
+        </w:rPr>
+        <w:t>:  [</w:t>
+      </w:r>
+      <w:proofErr w:type="gramEnd"/>
+      <w:r>
+        <w:rPr>
+          <w:lang w:val="en-US"/>
+        </w:rPr>
+        <w:t>]</w:t>
+      </w:r>
+    </w:p>
+    <w:p>
+      <w:pPr>
+        <w:rPr>
+          <w:lang w:val="en-US"/>
+        </w:rPr>
+      </w:pPr>
+      <w:r>
+        <w:rPr>
+          <w:lang w:val="en-US"/>
+        </w:rPr>
+        <w:t>[0, 0, 0, 1, 1, 1, 1, 2, 2, 2]</w:t>
+      </w:r>
+    </w:p>
+    <w:p>
+      <w:pPr>
+        <w:rPr>
+          <w:lang w:val="en-US"/>
+        </w:rPr>
+      </w:pPr>
+      <w:r>
+        <w:rPr>
+          <w:lang w:val="en-US"/>
+        </w:rPr>
+        <w:t>-----------------</w:t>
+      </w:r>
+    </w:p>
+    <w:p>
+      <w:pPr>
+        <w:rPr>
+          <w:lang w:val="en-US"/>
+        </w:rPr>
+      </w:pPr>
+      <w:r>
+        <w:rPr>
+          <w:lang w:val="en-US"/>
+        </w:rPr>
+        <w:t>--------D--------</w:t>
+      </w:r>
+    </w:p>
+    <w:p>
+      <w:pPr>
+        <w:rPr>
+          <w:lang w:val="en-US"/>
+        </w:rPr>
+      </w:pPr>
+      <w:r>
+        <w:rPr>
+          <w:lang w:val="en-US"/>
+        </w:rPr>
+        <w:t>D: [5, 6, 3, 8, 1, 10, -1, 12, -3, 14]</w:t>
+      </w:r>
+    </w:p>
+    <w:p>
+      <w:pPr>
+        <w:rPr>
+          <w:lang w:val="en-US"/>
+        </w:rPr>
+      </w:pPr>
+      <w:r>
+        <w:rPr>
+          <w:lang w:val="en-US"/>
+        </w:rPr>
+        <w:t>left</w:t>
+      </w:r>
+      <w:proofErr w:type="gramStart"/>
+      <w:r>
+        <w:rPr>
+          <w:lang w:val="en-US"/>
+        </w:rPr>
+        <w:t>:  [</w:t>
+      </w:r>
+      <w:proofErr w:type="gramEnd"/>
+      <w:r>
+        <w:rPr>
+          <w:lang w:val="en-US"/>
+        </w:rPr>
+        <w:t>5, 6, 3, 8, 1, -1, -3]</w:t>
+      </w:r>
+    </w:p>
+    <w:p>
+      <w:pPr>
+        <w:rPr>
+          <w:lang w:val="en-US"/>
+        </w:rPr>
+      </w:pPr>
+      <w:r>
+        <w:rPr>
+          <w:lang w:val="en-US"/>
+        </w:rPr>
+        <w:t>middle</w:t>
+      </w:r>
+      <w:proofErr w:type="gramStart"/>
+      <w:r>
+        <w:rPr>
+          <w:lang w:val="en-US"/>
+        </w:rPr>
+        <w:t>:  [</w:t>
+      </w:r>
+      <w:proofErr w:type="gramEnd"/>
+      <w:r>
+        <w:rPr>
+          <w:lang w:val="en-US"/>
+        </w:rPr>
+        <w:t>10]</w:t>
+      </w:r>
+    </w:p>
+    <w:p>
+      <w:pPr>
+        <w:rPr>
+          <w:lang w:val="en-US"/>
+        </w:rPr>
+      </w:pPr>
+      <w:r>
+        <w:rPr>
+          <w:lang w:val="en-US"/>
+        </w:rPr>
+        <w:t>right</w:t>
+      </w:r>
+      <w:proofErr w:type="gramStart"/>
+      <w:r>
+        <w:rPr>
+          <w:lang w:val="en-US"/>
+        </w:rPr>
+        <w:t>:  [</w:t>
+      </w:r>
+      <w:proofErr w:type="gramEnd"/>
+      <w:r>
+        <w:rPr>
+          <w:lang w:val="en-US"/>
+        </w:rPr>
+        <w:t>12, 14]</w:t>
+      </w:r>
+    </w:p>
+    <w:p>
+      <w:pPr>
+        <w:rPr>
+          <w:lang w:val="en-US"/>
+        </w:rPr>
+      </w:pPr>
+      <w:r>
+        <w:rPr>
+          <w:lang w:val="en-US"/>
+        </w:rPr>
+        <w:t>left</w:t>
+      </w:r>
+      <w:proofErr w:type="gramStart"/>
+      <w:r>
+        <w:rPr>
+          <w:lang w:val="en-US"/>
+        </w:rPr>
+        <w:t>:  [</w:t>
+      </w:r>
+      <w:proofErr w:type="gramEnd"/>
+      <w:r>
+        <w:rPr>
+          <w:lang w:val="en-US"/>
+        </w:rPr>
+        <w:t>5, 6, 3, 1, -1, -3]</w:t>
+      </w:r>
+    </w:p>
+    <w:p>
+      <w:pPr>
+        <w:rPr>
+          <w:lang w:val="en-US"/>
+        </w:rPr>
+      </w:pPr>
+      <w:r>
+        <w:rPr>
+          <w:lang w:val="en-US"/>
+        </w:rPr>
+        <w:lastRenderedPageBreak/>
+        <w:t>middle</w:t>
+      </w:r>
+      <w:proofErr w:type="gramStart"/>
+      <w:r>
+        <w:rPr>
+          <w:lang w:val="en-US"/>
+        </w:rPr>
+        <w:t>:  [</w:t>
+      </w:r>
+      <w:proofErr w:type="gramEnd"/>
+      <w:r>
+        <w:rPr>
+          <w:lang w:val="en-US"/>
+        </w:rPr>
+        <w:t>8]</w:t>
+      </w:r>
+    </w:p>
+    <w:p>
+      <w:pPr>
+        <w:rPr>
+          <w:lang w:val="en-US"/>
+        </w:rPr>
+      </w:pPr>
+      <w:r>
+        <w:rPr>
+          <w:lang w:val="en-US"/>
+        </w:rPr>
+        <w:t>right</w:t>
+      </w:r>
+      <w:proofErr w:type="gramStart"/>
+      <w:r>
+        <w:rPr>
+          <w:lang w:val="en-US"/>
+        </w:rPr>
+        <w:t>:  [</w:t>
+      </w:r>
+      <w:proofErr w:type="gramEnd"/>
+      <w:r>
+        <w:rPr>
+          <w:lang w:val="en-US"/>
+        </w:rPr>
+        <w:t>]</w:t>
+      </w:r>
+    </w:p>
+    <w:p>
+      <w:pPr>
+        <w:rPr>
+          <w:lang w:val="en-US"/>
+        </w:rPr>
+      </w:pPr>
+      <w:r>
+        <w:rPr>
+          <w:lang w:val="en-US"/>
+        </w:rPr>
+        <w:t>left</w:t>
+      </w:r>
+      <w:proofErr w:type="gramStart"/>
+      <w:r>
+        <w:rPr>
+          <w:lang w:val="en-US"/>
+        </w:rPr>
+        <w:t>:  [</w:t>
+      </w:r>
+      <w:proofErr w:type="gramEnd"/>
+      <w:r>
+        <w:rPr>
+          <w:lang w:val="en-US"/>
+        </w:rPr>
+        <w:t>-1, -3]</w:t>
+      </w:r>
+    </w:p>
+    <w:p>
+      <w:pPr>
+        <w:rPr>
+          <w:lang w:val="en-US"/>
+        </w:rPr>
+      </w:pPr>
+      <w:r>
+        <w:rPr>
+          <w:lang w:val="en-US"/>
+        </w:rPr>
+        <w:t>middle</w:t>
+      </w:r>
+      <w:proofErr w:type="gramStart"/>
+      <w:r>
+        <w:rPr>
+          <w:lang w:val="en-US"/>
+        </w:rPr>
+        <w:t>:  [</w:t>
+      </w:r>
+      <w:proofErr w:type="gramEnd"/>
+      <w:r>
+        <w:rPr>
+          <w:lang w:val="en-US"/>
+        </w:rPr>
+        <w:t>1]</w:t>
+      </w:r>
+    </w:p>
+    <w:p>
+      <w:pPr>
+        <w:rPr>
+          <w:lang w:val="en-US"/>
+        </w:rPr>
+      </w:pPr>
+      <w:r>
+        <w:rPr>
+          <w:lang w:val="en-US"/>
+        </w:rPr>
+        <w:t>right</w:t>
+      </w:r>
+      <w:proofErr w:type="gramStart"/>
+      <w:r>
+        <w:rPr>
+          <w:lang w:val="en-US"/>
+        </w:rPr>
+        <w:t>:  [</w:t>
+      </w:r>
+      <w:proofErr w:type="gramEnd"/>
+      <w:r>
+        <w:rPr>
+          <w:lang w:val="en-US"/>
+        </w:rPr>
+        <w:t>5, 6, 3]</w:t>
+      </w:r>
+    </w:p>
+    <w:p>
+      <w:pPr>
+        <w:rPr>
+          <w:lang w:val="en-US"/>
+        </w:rPr>
+      </w:pPr>
+      <w:r>
+        <w:rPr>
+          <w:lang w:val="en-US"/>
+        </w:rPr>
+        <w:t>left</w:t>
+      </w:r>
+      <w:proofErr w:type="gramStart"/>
+      <w:r>
+        <w:rPr>
+          <w:lang w:val="en-US"/>
+        </w:rPr>
+        <w:t>:  [</w:t>
+      </w:r>
+      <w:proofErr w:type="gramEnd"/>
+      <w:r>
+        <w:rPr>
+          <w:lang w:val="en-US"/>
+        </w:rPr>
+        <w:t>]</w:t>
+      </w:r>
+    </w:p>
+    <w:p>
+      <w:pPr>
+        <w:rPr>
+          <w:lang w:val="en-US"/>
+        </w:rPr>
+      </w:pPr>
+      <w:r>
+        <w:rPr>
+          <w:lang w:val="en-US"/>
+        </w:rPr>
+        <w:t>middle</w:t>
+      </w:r>
+      <w:proofErr w:type="gramStart"/>
+      <w:r>
+        <w:rPr>
+          <w:lang w:val="en-US"/>
+        </w:rPr>
+        <w:t>:  [</w:t>
+      </w:r>
+      <w:proofErr w:type="gramEnd"/>
+      <w:r>
+        <w:rPr>
+          <w:lang w:val="en-US"/>
+        </w:rPr>
+        <w:t>-3]</w:t>
+      </w:r>
+    </w:p>
+    <w:p>
+      <w:pPr>
+        <w:rPr>
+          <w:lang w:val="en-US"/>
+        </w:rPr>
+      </w:pPr>
+      <w:r>
+        <w:rPr>
+          <w:lang w:val="en-US"/>
+        </w:rPr>
+        <w:t>right</w:t>
+      </w:r>
+      <w:proofErr w:type="gramStart"/>
+      <w:r>
+        <w:rPr>
+          <w:lang w:val="en-US"/>
+        </w:rPr>
+        <w:t>:  [</w:t>
+      </w:r>
+      <w:proofErr w:type="gramEnd"/>
+      <w:r>
+        <w:rPr>
+          <w:lang w:val="en-US"/>
+        </w:rPr>
+        <w:t>-1]</w:t>
+      </w:r>
+    </w:p>
+    <w:p>
+      <w:pPr>
+        <w:rPr>
+          <w:lang w:val="en-US"/>
+        </w:rPr>
+      </w:pPr>
+      <w:r>
+        <w:rPr>
+          <w:lang w:val="en-US"/>
+        </w:rPr>
+        <w:t>left</w:t>
+      </w:r>
+      <w:proofErr w:type="gramStart"/>
+      <w:r>
+        <w:rPr>
+          <w:lang w:val="en-US"/>
+        </w:rPr>
+        <w:t>:  [</w:t>
+      </w:r>
+      <w:proofErr w:type="gramEnd"/>
+      <w:r>
+        <w:rPr>
+          <w:lang w:val="en-US"/>
+        </w:rPr>
+        <w:t>5, 3]</w:t>
+      </w:r>
+    </w:p>
+    <w:p>
+      <w:pPr>
+        <w:rPr>
+          <w:lang w:val="en-US"/>
+        </w:rPr>
+      </w:pPr>
+      <w:r>
+        <w:rPr>
+          <w:lang w:val="en-US"/>
+        </w:rPr>
+        <w:t>middle</w:t>
+      </w:r>
+      <w:proofErr w:type="gramStart"/>
+      <w:r>
+        <w:rPr>
+          <w:lang w:val="en-US"/>
+        </w:rPr>
+        <w:t>:  [</w:t>
+      </w:r>
+      <w:proofErr w:type="gramEnd"/>
+      <w:r>
+        <w:rPr>
+          <w:lang w:val="en-US"/>
+        </w:rPr>
+        <w:t>6]</w:t>
+      </w:r>
+    </w:p>
+    <w:p>
+      <w:pPr>
+        <w:rPr>
+          <w:lang w:val="en-US"/>
+        </w:rPr>
+      </w:pPr>
+      <w:r>
+        <w:rPr>
+          <w:lang w:val="en-US"/>
+        </w:rPr>
+        <w:t>right</w:t>
+      </w:r>
+      <w:proofErr w:type="gramStart"/>
+      <w:r>
+        <w:rPr>
+          <w:lang w:val="en-US"/>
+        </w:rPr>
+        <w:t>:  [</w:t>
+      </w:r>
+      <w:proofErr w:type="gramEnd"/>
+      <w:r>
+        <w:rPr>
+          <w:lang w:val="en-US"/>
+        </w:rPr>
+        <w:t>]</w:t>
+      </w:r>
+    </w:p>
+    <w:p>
+      <w:pPr>
+        <w:rPr>
+          <w:lang w:val="en-US"/>
+        </w:rPr>
+      </w:pPr>
+      <w:r>
+        <w:rPr>
+          <w:lang w:val="en-US"/>
+        </w:rPr>
+        <w:t>left</w:t>
+      </w:r>
+      <w:proofErr w:type="gramStart"/>
+      <w:r>
+        <w:rPr>
+          <w:lang w:val="en-US"/>
+        </w:rPr>
+        <w:t>:  [</w:t>
+      </w:r>
+      <w:proofErr w:type="gramEnd"/>
+      <w:r>
+        <w:rPr>
+          <w:lang w:val="en-US"/>
+        </w:rPr>
+        <w:t>]</w:t>
+      </w:r>
+    </w:p>
+    <w:p>
+      <w:pPr>
+        <w:rPr>
+          <w:lang w:val="en-US"/>
+        </w:rPr>
+      </w:pPr>
+      <w:r>
+        <w:rPr>
+          <w:lang w:val="en-US"/>
+        </w:rPr>
+        <w:t>middle</w:t>
+      </w:r>
+      <w:proofErr w:type="gramStart"/>
+      <w:r>
+        <w:rPr>
+          <w:lang w:val="en-US"/>
+        </w:rPr>
+        <w:t>:  [</w:t>
+      </w:r>
+      <w:proofErr w:type="gramEnd"/>
+      <w:r>
+        <w:rPr>
+          <w:lang w:val="en-US"/>
+        </w:rPr>
+        <w:t>3]</w:t>
+      </w:r>
+    </w:p>
+    <w:p>
+      <w:pPr>
+        <w:rPr>
+          <w:lang w:val="en-US"/>
+        </w:rPr>
+      </w:pPr>
+      <w:r>
+        <w:rPr>
+          <w:lang w:val="en-US"/>
+        </w:rPr>
+        <w:t>right</w:t>
+      </w:r>
+      <w:proofErr w:type="gramStart"/>
+      <w:r>
+        <w:rPr>
+          <w:lang w:val="en-US"/>
+        </w:rPr>
+        <w:t>:  [</w:t>
+      </w:r>
+      <w:proofErr w:type="gramEnd"/>
+      <w:r>
+        <w:rPr>
+          <w:lang w:val="en-US"/>
+        </w:rPr>
+        <w:t>5]</w:t>
+      </w:r>
+    </w:p>
+    <w:p>
+      <w:pPr>
+        <w:rPr>
+          <w:lang w:val="en-US"/>
+        </w:rPr>
+      </w:pPr>
+      <w:r>
+        <w:rPr>
+          <w:lang w:val="en-US"/>
+        </w:rPr>
+        <w:t>left</w:t>
+      </w:r>
+      <w:proofErr w:type="gramStart"/>
+      <w:r>
+        <w:rPr>
+          <w:lang w:val="en-US"/>
+        </w:rPr>
+        <w:t>:  [</w:t>
+      </w:r>
+      <w:proofErr w:type="gramEnd"/>
+      <w:r>
+        <w:rPr>
+          <w:lang w:val="en-US"/>
+        </w:rPr>
+        <w:t>12]</w:t>
+      </w:r>
+    </w:p>
+    <w:p>
+      <w:pPr>
+        <w:rPr>
+          <w:lang w:val="en-US"/>
+        </w:rPr>
+      </w:pPr>
+      <w:r>
+        <w:rPr>
+          <w:lang w:val="en-US"/>
+        </w:rPr>
+        <w:t>middle</w:t>
+      </w:r>
+      <w:proofErr w:type="gramStart"/>
+      <w:r>
+        <w:rPr>
+          <w:lang w:val="en-US"/>
+        </w:rPr>
+        <w:t>:  [</w:t>
+      </w:r>
+      <w:proofErr w:type="gramEnd"/>
+      <w:r>
+        <w:rPr>
+          <w:lang w:val="en-US"/>
+        </w:rPr>
+        <w:t>14]</w:t>
+      </w:r>
+    </w:p>
+    <w:p>
+      <w:pPr>
+        <w:rPr>
+          <w:lang w:val="en-US"/>
+        </w:rPr>
+      </w:pPr>
+      <w:r>
+        <w:rPr>
+          <w:lang w:val="en-US"/>
+        </w:rPr>
+        <w:t>right</w:t>
+      </w:r>
+      <w:proofErr w:type="gramStart"/>
+      <w:r>
+        <w:rPr>
+          <w:lang w:val="en-US"/>
+        </w:rPr>
+        <w:t>:  [</w:t>
+      </w:r>
+      <w:proofErr w:type="gramEnd"/>
+      <w:r>
+        <w:rPr>
+          <w:lang w:val="en-US"/>
+        </w:rPr>
+        <w:t>]</w:t>
+      </w:r>
+    </w:p>
+    <w:p>
+      <w:pPr>
+        <w:rPr>
+          <w:rtl/>
+          <w:lang w:val="en-US"/>
+        </w:rPr>
+      </w:pPr>
+      <w:r>
+        <w:rPr>
+          <w:lang w:val="en-US"/>
+        </w:rPr>
+        <w:t>[-3, -1, 1, 3, 5, 6, 8, 10, 12, 14]</w:t>
+      </w:r>
+    </w:p>
+    <w:p>
+      <w:pPr>
+        <w:rPr>
+          <w:lang w:val="en-US"/>
+        </w:rPr>
+      </w:pPr>
+    </w:p>
+    <w:p>
+      <w:pPr>
+        <w:rPr>
+          <w:lang w:val="en-US"/>
+        </w:rPr>
+      </w:pPr>
+    </w:p>
+    <w:p>
+      <w:pPr>
+        <w:rPr>
+          <w:lang w:val="en-US"/>
+        </w:rPr>
+      </w:pPr>
+    </w:p>
+    <w:p>
+      <w:pPr>
+        <w:rPr>
+          <w:lang w:val="en-US"/>
+        </w:rPr>
+      </w:pPr>
+    </w:p>
+    <w:p>
+      <w:pPr>
+        <w:rPr>
+          <w:lang w:val="en-US"/>
+        </w:rPr>
+      </w:pPr>
+    </w:p>
+    <w:p>
+      <w:pPr>
+        <w:rPr>
+          <w:lang w:val="en-US"/>
+        </w:rPr>
+      </w:pPr>
+    </w:p>
+    <w:p>
+      <w:pPr>
+        <w:rPr>
           <w:lang w:val="en-US"/>
         </w:rPr>
       </w:pPr>
@@ -109,6 +1731,7 @@
           <w:rtl/>
           <w:lang w:val="en-US"/>
         </w:rPr>
+        <w:lastRenderedPageBreak/>
         <w:t>שאלה 2:</w:t>
       </w:r>
       <w:r>
@@ -193,7 +1816,7 @@
                     <pic:cNvPicPr/>
                   </pic:nvPicPr>
                   <pic:blipFill>
-                    <a:blip r:embed="rId4"/>
+                    <a:blip r:embed="rId5"/>
                     <a:stretch>
                       <a:fillRect/>
                     </a:stretch>
@@ -884,7 +2507,6 @@
           <w:rtl/>
           <w:lang w:val="en-US"/>
         </w:rPr>
-        <w:lastRenderedPageBreak/>
         <w:t xml:space="preserve">עכשיו אותו דבר נכון רק בצורה הפוכה לצד השני של </w:t>
       </w:r>
       <w:r>
@@ -1012,6 +2634,7 @@
           <w:rtl/>
           <w:lang w:val="en-US"/>
         </w:rPr>
+        <w:lastRenderedPageBreak/>
         <w:t>על מנת שהחלוקה תהיה פחות מאוזנת צריך שהממוצע של randomaztion partion יית</w:t>
       </w:r>
       <w:r>
@@ -1088,7 +2711,7 @@
                     <pic:cNvPicPr/>
                   </pic:nvPicPr>
                   <pic:blipFill>
-                    <a:blip r:embed="rId5"/>
+                    <a:blip r:embed="rId6"/>
                     <a:stretch>
                       <a:fillRect/>
                     </a:stretch>
@@ -1212,7 +2835,6 @@
       <w:pPr>
         <w:rPr>
           <w:rFonts w:eastAsiaTheme="minorEastAsia"/>
-          <w:rtl/>
           <w:lang w:val="en-US"/>
         </w:rPr>
       </w:pPr>
@@ -1221,7 +2843,6 @@
       <w:pPr>
         <w:rPr>
           <w:rFonts w:eastAsiaTheme="minorEastAsia"/>
-          <w:rtl/>
           <w:lang w:val="en-US"/>
         </w:rPr>
       </w:pPr>
@@ -1230,7 +2851,6 @@
       <w:pPr>
         <w:rPr>
           <w:rFonts w:eastAsiaTheme="minorEastAsia"/>
-          <w:rtl/>
           <w:lang w:val="en-US"/>
         </w:rPr>
       </w:pPr>
@@ -1239,6 +2859,15 @@
       <w:pPr>
         <w:rPr>
           <w:rFonts w:eastAsiaTheme="minorEastAsia"/>
+          <w:lang w:val="en-US"/>
+        </w:rPr>
+      </w:pPr>
+    </w:p>
+    <w:p>
+      <w:pPr>
+        <w:bidi/>
+        <w:rPr>
+          <w:rFonts w:eastAsiaTheme="minorEastAsia" w:hint="cs"/>
           <w:rtl/>
           <w:lang w:val="en-US"/>
         </w:rPr>
@@ -1262,6 +2891,7 @@
           <w:rtl/>
           <w:lang w:val="en-US"/>
         </w:rPr>
+        <w:lastRenderedPageBreak/>
         <w:t>שאלה 3</w:t>
       </w:r>
     </w:p>
@@ -1976,6 +3606,7 @@
           <w:rtl/>
           <w:lang w:val="en-US"/>
         </w:rPr>
+        <w:lastRenderedPageBreak/>
         <w:t xml:space="preserve">״ אז מציאת הסטטיסטי הראשון לקח לנו </w:t>
       </w:r>
       <w:r>
@@ -3278,6 +4909,29 @@
       <w:color w:val="666666"/>
     </w:rPr>
   </w:style>
+  <w:style w:type="character" w:styleId="Hyperlink">
+    <w:name w:val="Hyperlink"/>
+    <w:basedOn w:val="DefaultParagraphFont"/>
+    <w:uiPriority w:val="99"/>
+    <w:unhideWhenUsed/>
+    <w:rsid w:val="00AA55AB"/>
+    <w:rPr>
+      <w:color w:val="467886" w:themeColor="hyperlink"/>
+      <w:u w:val="single"/>
+    </w:rPr>
+  </w:style>
+  <w:style w:type="character" w:styleId="UnresolvedMention">
+    <w:name w:val="Unresolved Mention"/>
+    <w:basedOn w:val="DefaultParagraphFont"/>
+    <w:uiPriority w:val="99"/>
+    <w:semiHidden/>
+    <w:unhideWhenUsed/>
+    <w:rsid w:val="00AA55AB"/>
+    <w:rPr>
+      <w:color w:val="605E5C"/>
+      <w:shd w:val="clear" w:color="auto" w:fill="E1DFDD"/>
+    </w:rPr>
+  </w:style>
 </w:styles>
 </file>
 

</xml_diff>